<commit_message>
updated checkers board file
</commit_message>
<xml_diff>
--- a/resources/design/CheckersBoard.docx
+++ b/resources/design/CheckersBoard.docx
@@ -38,6 +38,7 @@
         <w:dataBinding w:prefixMappings="xmlns:ns0='http://purl.org/dc/elements/1.1/' xmlns:ns1='http://schemas.openxmlformats.org/package/2006/metadata/core-properties' " w:xpath="/ns1:coreProperties[1]/ns0:title[1]" w:storeItemID="{6C3C8BC8-F283-45AE-878A-BAB7291924A1}"/>
         <w:text/>
       </w:sdtPr>
+      <w:sdtEndPr/>
       <w:sdtContent>
         <w:p>
           <w:pPr>
@@ -1104,7 +1105,15 @@
                 <w:sz w:val="24"/>
                 <w:szCs w:val="24"/>
               </w:rPr>
-              <w:t>(3, 3,)</w:t>
+              <w:t>(3, 3</w:t>
+            </w:r>
+            <w:r>
+              <w:rPr>
+                <w:rFonts w:ascii="Consolas" w:hAnsi="Consolas" w:cs="Consolas"/>
+                <w:sz w:val="24"/>
+                <w:szCs w:val="24"/>
+              </w:rPr>
+              <w:t>)</w:t>
             </w:r>
           </w:p>
         </w:tc>
@@ -1887,8 +1896,6 @@
           <w:szCs w:val="24"/>
         </w:rPr>
       </w:pPr>
-      <w:bookmarkStart w:id="0" w:name="_GoBack"/>
-      <w:bookmarkEnd w:id="0"/>
     </w:p>
     <w:p>
       <w:pPr>
@@ -1899,6 +1906,8 @@
           <w:szCs w:val="24"/>
         </w:rPr>
       </w:pPr>
+      <w:bookmarkStart w:id="0" w:name="_GoBack"/>
+      <w:bookmarkEnd w:id="0"/>
     </w:p>
     <w:sectPr>
       <w:pgSz w:w="12240" w:h="15840"/>
@@ -2475,8 +2484,9 @@
     <w:panose1 w:val="020B0604030504040204"/>
     <w:charset w:val="00"/>
     <w:family w:val="swiss"/>
+    <w:notTrueType/>
     <w:pitch w:val="variable"/>
-    <w:sig w:usb0="E1002EFF" w:usb1="C000605B" w:usb2="00000029" w:usb3="00000000" w:csb0="000101FF" w:csb1="00000000"/>
+    <w:sig w:usb0="00000003" w:usb1="00000000" w:usb2="00000000" w:usb3="00000000" w:csb0="00000001" w:csb1="00000000"/>
   </w:font>
   <w:font w:name="Cambria">
     <w:panose1 w:val="02040503050406030204"/>
@@ -2517,6 +2527,8 @@
   <w:rsids>
     <w:rsidRoot w:val="0082571C"/>
     <w:rsid w:val="000116B1"/>
+    <w:rsid w:val="00074694"/>
+    <w:rsid w:val="00186007"/>
     <w:rsid w:val="0082571C"/>
   </w:rsids>
   <m:mathPr>

</xml_diff>

<commit_message>
fixed checkers board coordinate system
</commit_message>
<xml_diff>
--- a/resources/design/CheckersBoard.docx
+++ b/resources/design/CheckersBoard.docx
@@ -142,16 +142,16 @@
         <w:tblLook w:val="04A0" w:firstRow="1" w:lastRow="0" w:firstColumn="1" w:lastColumn="0" w:noHBand="0" w:noVBand="1"/>
       </w:tblPr>
       <w:tblGrid>
-        <w:gridCol w:w="325"/>
-        <w:gridCol w:w="1115"/>
-        <w:gridCol w:w="1115"/>
-        <w:gridCol w:w="1115"/>
-        <w:gridCol w:w="1116"/>
-        <w:gridCol w:w="1116"/>
-        <w:gridCol w:w="1116"/>
-        <w:gridCol w:w="1116"/>
-        <w:gridCol w:w="1116"/>
-        <w:gridCol w:w="326"/>
+        <w:gridCol w:w="959"/>
+        <w:gridCol w:w="959"/>
+        <w:gridCol w:w="959"/>
+        <w:gridCol w:w="959"/>
+        <w:gridCol w:w="960"/>
+        <w:gridCol w:w="960"/>
+        <w:gridCol w:w="960"/>
+        <w:gridCol w:w="960"/>
+        <w:gridCol w:w="960"/>
+        <w:gridCol w:w="940"/>
       </w:tblGrid>
       <w:tr>
         <w:trPr>
@@ -442,10 +442,10 @@
                 <w:szCs w:val="24"/>
               </w:rPr>
               <w:drawing>
-                <wp:inline distT="0" distB="0" distL="0" distR="0">
-                  <wp:extent cx="685800" cy="514350"/>
+                <wp:inline distT="0" distB="0" distL="0" distR="0" wp14:anchorId="6026AAB1" wp14:editId="466F2908">
+                  <wp:extent cx="466725" cy="350044"/>
                   <wp:effectExtent l="0" t="0" r="0" b="0"/>
-                  <wp:docPr id="1" name="Picture 1"/>
+                  <wp:docPr id="25" name="Picture 25"/>
                   <wp:cNvGraphicFramePr>
                     <a:graphicFrameLocks xmlns:a="http://schemas.openxmlformats.org/drawingml/2006/main" noChangeAspect="1"/>
                   </wp:cNvGraphicFramePr>
@@ -471,7 +471,7 @@
                         <pic:spPr>
                           <a:xfrm>
                             <a:off x="0" y="0"/>
-                            <a:ext cx="685800" cy="514350"/>
+                            <a:ext cx="466725" cy="350044"/>
                           </a:xfrm>
                           <a:prstGeom prst="rect">
                             <a:avLst/>
@@ -524,10 +524,10 @@
                 <w:szCs w:val="24"/>
               </w:rPr>
               <w:drawing>
-                <wp:inline distT="0" distB="0" distL="0" distR="0" wp14:anchorId="699FD0C7" wp14:editId="33195396">
-                  <wp:extent cx="685800" cy="514350"/>
+                <wp:inline distT="0" distB="0" distL="0" distR="0" wp14:anchorId="318604DA" wp14:editId="7D74FD14">
+                  <wp:extent cx="466725" cy="350044"/>
                   <wp:effectExtent l="0" t="0" r="0" b="0"/>
-                  <wp:docPr id="5" name="Picture 5"/>
+                  <wp:docPr id="27" name="Picture 27"/>
                   <wp:cNvGraphicFramePr>
                     <a:graphicFrameLocks xmlns:a="http://schemas.openxmlformats.org/drawingml/2006/main" noChangeAspect="1"/>
                   </wp:cNvGraphicFramePr>
@@ -553,7 +553,7 @@
                         <pic:spPr>
                           <a:xfrm>
                             <a:off x="0" y="0"/>
-                            <a:ext cx="685800" cy="514350"/>
+                            <a:ext cx="466725" cy="350044"/>
                           </a:xfrm>
                           <a:prstGeom prst="rect">
                             <a:avLst/>
@@ -606,10 +606,10 @@
                 <w:szCs w:val="24"/>
               </w:rPr>
               <w:drawing>
-                <wp:inline distT="0" distB="0" distL="0" distR="0" wp14:anchorId="699FD0C7" wp14:editId="33195396">
-                  <wp:extent cx="685800" cy="514350"/>
+                <wp:inline distT="0" distB="0" distL="0" distR="0" wp14:anchorId="0C1DD8F6" wp14:editId="70191009">
+                  <wp:extent cx="466725" cy="350044"/>
                   <wp:effectExtent l="0" t="0" r="0" b="0"/>
-                  <wp:docPr id="8" name="Picture 8"/>
+                  <wp:docPr id="31" name="Picture 31"/>
                   <wp:cNvGraphicFramePr>
                     <a:graphicFrameLocks xmlns:a="http://schemas.openxmlformats.org/drawingml/2006/main" noChangeAspect="1"/>
                   </wp:cNvGraphicFramePr>
@@ -635,7 +635,7 @@
                         <pic:spPr>
                           <a:xfrm>
                             <a:off x="0" y="0"/>
-                            <a:ext cx="685800" cy="514350"/>
+                            <a:ext cx="466725" cy="350044"/>
                           </a:xfrm>
                           <a:prstGeom prst="rect">
                             <a:avLst/>
@@ -688,10 +688,10 @@
                 <w:szCs w:val="24"/>
               </w:rPr>
               <w:drawing>
-                <wp:inline distT="0" distB="0" distL="0" distR="0" wp14:anchorId="699FD0C7" wp14:editId="33195396">
-                  <wp:extent cx="685800" cy="514350"/>
+                <wp:inline distT="0" distB="0" distL="0" distR="0" wp14:anchorId="0C890BBB" wp14:editId="0093AC20">
+                  <wp:extent cx="466725" cy="350044"/>
                   <wp:effectExtent l="0" t="0" r="0" b="0"/>
-                  <wp:docPr id="12" name="Picture 12"/>
+                  <wp:docPr id="33" name="Picture 33"/>
                   <wp:cNvGraphicFramePr>
                     <a:graphicFrameLocks xmlns:a="http://schemas.openxmlformats.org/drawingml/2006/main" noChangeAspect="1"/>
                   </wp:cNvGraphicFramePr>
@@ -717,7 +717,7 @@
                         <pic:spPr>
                           <a:xfrm>
                             <a:off x="0" y="0"/>
-                            <a:ext cx="685800" cy="514350"/>
+                            <a:ext cx="466725" cy="350044"/>
                           </a:xfrm>
                           <a:prstGeom prst="rect">
                             <a:avLst/>
@@ -843,10 +843,10 @@
                 <w:szCs w:val="24"/>
               </w:rPr>
               <w:drawing>
-                <wp:inline distT="0" distB="0" distL="0" distR="0" wp14:anchorId="699FD0C7" wp14:editId="33195396">
-                  <wp:extent cx="685800" cy="514350"/>
+                <wp:inline distT="0" distB="0" distL="0" distR="0" wp14:anchorId="6560796B" wp14:editId="411EE8A5">
+                  <wp:extent cx="466725" cy="350044"/>
                   <wp:effectExtent l="0" t="0" r="0" b="0"/>
-                  <wp:docPr id="2" name="Picture 2"/>
+                  <wp:docPr id="26" name="Picture 26"/>
                   <wp:cNvGraphicFramePr>
                     <a:graphicFrameLocks xmlns:a="http://schemas.openxmlformats.org/drawingml/2006/main" noChangeAspect="1"/>
                   </wp:cNvGraphicFramePr>
@@ -872,7 +872,7 @@
                         <pic:spPr>
                           <a:xfrm>
                             <a:off x="0" y="0"/>
-                            <a:ext cx="685800" cy="514350"/>
+                            <a:ext cx="466725" cy="350044"/>
                           </a:xfrm>
                           <a:prstGeom prst="rect">
                             <a:avLst/>
@@ -925,10 +925,10 @@
                 <w:szCs w:val="24"/>
               </w:rPr>
               <w:drawing>
-                <wp:inline distT="0" distB="0" distL="0" distR="0" wp14:anchorId="699FD0C7" wp14:editId="33195396">
-                  <wp:extent cx="685800" cy="514350"/>
+                <wp:inline distT="0" distB="0" distL="0" distR="0" wp14:anchorId="59CFD58F" wp14:editId="1540C411">
+                  <wp:extent cx="466725" cy="350044"/>
                   <wp:effectExtent l="0" t="0" r="0" b="0"/>
-                  <wp:docPr id="6" name="Picture 6"/>
+                  <wp:docPr id="29" name="Picture 29"/>
                   <wp:cNvGraphicFramePr>
                     <a:graphicFrameLocks xmlns:a="http://schemas.openxmlformats.org/drawingml/2006/main" noChangeAspect="1"/>
                   </wp:cNvGraphicFramePr>
@@ -954,7 +954,7 @@
                         <pic:spPr>
                           <a:xfrm>
                             <a:off x="0" y="0"/>
-                            <a:ext cx="685800" cy="514350"/>
+                            <a:ext cx="466725" cy="350044"/>
                           </a:xfrm>
                           <a:prstGeom prst="rect">
                             <a:avLst/>
@@ -1007,10 +1007,10 @@
                 <w:szCs w:val="24"/>
               </w:rPr>
               <w:drawing>
-                <wp:inline distT="0" distB="0" distL="0" distR="0" wp14:anchorId="699FD0C7" wp14:editId="33195396">
-                  <wp:extent cx="685800" cy="514350"/>
+                <wp:inline distT="0" distB="0" distL="0" distR="0" wp14:anchorId="70AE6FFA" wp14:editId="6F0AC5AD">
+                  <wp:extent cx="466725" cy="350044"/>
                   <wp:effectExtent l="0" t="0" r="0" b="0"/>
-                  <wp:docPr id="9" name="Picture 9"/>
+                  <wp:docPr id="32" name="Picture 32"/>
                   <wp:cNvGraphicFramePr>
                     <a:graphicFrameLocks xmlns:a="http://schemas.openxmlformats.org/drawingml/2006/main" noChangeAspect="1"/>
                   </wp:cNvGraphicFramePr>
@@ -1036,7 +1036,7 @@
                         <pic:spPr>
                           <a:xfrm>
                             <a:off x="0" y="0"/>
-                            <a:ext cx="685800" cy="514350"/>
+                            <a:ext cx="466725" cy="350044"/>
                           </a:xfrm>
                           <a:prstGeom prst="rect">
                             <a:avLst/>
@@ -1089,10 +1089,10 @@
                 <w:szCs w:val="24"/>
               </w:rPr>
               <w:drawing>
-                <wp:inline distT="0" distB="0" distL="0" distR="0" wp14:anchorId="699FD0C7" wp14:editId="33195396">
-                  <wp:extent cx="685800" cy="514350"/>
+                <wp:inline distT="0" distB="0" distL="0" distR="0" wp14:anchorId="0B4E616E" wp14:editId="58FC7BDF">
+                  <wp:extent cx="466725" cy="350044"/>
                   <wp:effectExtent l="0" t="0" r="0" b="0"/>
-                  <wp:docPr id="11" name="Picture 11"/>
+                  <wp:docPr id="35" name="Picture 35"/>
                   <wp:cNvGraphicFramePr>
                     <a:graphicFrameLocks xmlns:a="http://schemas.openxmlformats.org/drawingml/2006/main" noChangeAspect="1"/>
                   </wp:cNvGraphicFramePr>
@@ -1118,7 +1118,7 @@
                         <pic:spPr>
                           <a:xfrm>
                             <a:off x="0" y="0"/>
-                            <a:ext cx="685800" cy="514350"/>
+                            <a:ext cx="466725" cy="350044"/>
                           </a:xfrm>
                           <a:prstGeom prst="rect">
                             <a:avLst/>
@@ -1210,8 +1210,8 @@
                 <w:szCs w:val="24"/>
               </w:rPr>
               <w:drawing>
-                <wp:inline distT="0" distB="0" distL="0" distR="0" wp14:anchorId="699FD0C7" wp14:editId="33195396">
-                  <wp:extent cx="685800" cy="514350"/>
+                <wp:inline distT="0" distB="0" distL="0" distR="0" wp14:anchorId="2DB63A53" wp14:editId="42E8418B">
+                  <wp:extent cx="466725" cy="350044"/>
                   <wp:effectExtent l="0" t="0" r="0" b="0"/>
                   <wp:docPr id="3" name="Picture 3"/>
                   <wp:cNvGraphicFramePr>
@@ -1239,7 +1239,7 @@
                         <pic:spPr>
                           <a:xfrm>
                             <a:off x="0" y="0"/>
-                            <a:ext cx="685800" cy="514350"/>
+                            <a:ext cx="466725" cy="350044"/>
                           </a:xfrm>
                           <a:prstGeom prst="rect">
                             <a:avLst/>
@@ -1292,10 +1292,10 @@
                 <w:szCs w:val="24"/>
               </w:rPr>
               <w:drawing>
-                <wp:inline distT="0" distB="0" distL="0" distR="0" wp14:anchorId="699FD0C7" wp14:editId="33195396">
-                  <wp:extent cx="685800" cy="514350"/>
+                <wp:inline distT="0" distB="0" distL="0" distR="0" wp14:anchorId="63273E98" wp14:editId="739949E6">
+                  <wp:extent cx="466725" cy="350044"/>
                   <wp:effectExtent l="0" t="0" r="0" b="0"/>
-                  <wp:docPr id="4" name="Picture 4"/>
+                  <wp:docPr id="28" name="Picture 28"/>
                   <wp:cNvGraphicFramePr>
                     <a:graphicFrameLocks xmlns:a="http://schemas.openxmlformats.org/drawingml/2006/main" noChangeAspect="1"/>
                   </wp:cNvGraphicFramePr>
@@ -1321,7 +1321,7 @@
                         <pic:spPr>
                           <a:xfrm>
                             <a:off x="0" y="0"/>
-                            <a:ext cx="685800" cy="514350"/>
+                            <a:ext cx="466725" cy="350044"/>
                           </a:xfrm>
                           <a:prstGeom prst="rect">
                             <a:avLst/>
@@ -1374,10 +1374,10 @@
                 <w:szCs w:val="24"/>
               </w:rPr>
               <w:drawing>
-                <wp:inline distT="0" distB="0" distL="0" distR="0" wp14:anchorId="699FD0C7" wp14:editId="33195396">
-                  <wp:extent cx="685800" cy="514350"/>
+                <wp:inline distT="0" distB="0" distL="0" distR="0" wp14:anchorId="5AB4DFFC" wp14:editId="6801A1E2">
+                  <wp:extent cx="466725" cy="350044"/>
                   <wp:effectExtent l="0" t="0" r="0" b="0"/>
-                  <wp:docPr id="7" name="Picture 7"/>
+                  <wp:docPr id="30" name="Picture 30"/>
                   <wp:cNvGraphicFramePr>
                     <a:graphicFrameLocks xmlns:a="http://schemas.openxmlformats.org/drawingml/2006/main" noChangeAspect="1"/>
                   </wp:cNvGraphicFramePr>
@@ -1403,7 +1403,7 @@
                         <pic:spPr>
                           <a:xfrm>
                             <a:off x="0" y="0"/>
-                            <a:ext cx="685800" cy="514350"/>
+                            <a:ext cx="466725" cy="350044"/>
                           </a:xfrm>
                           <a:prstGeom prst="rect">
                             <a:avLst/>
@@ -1456,10 +1456,10 @@
                 <w:szCs w:val="24"/>
               </w:rPr>
               <w:drawing>
-                <wp:inline distT="0" distB="0" distL="0" distR="0" wp14:anchorId="699FD0C7" wp14:editId="33195396">
-                  <wp:extent cx="685800" cy="514350"/>
+                <wp:inline distT="0" distB="0" distL="0" distR="0" wp14:anchorId="21AC450D" wp14:editId="68E1D76A">
+                  <wp:extent cx="466725" cy="350044"/>
                   <wp:effectExtent l="0" t="0" r="0" b="0"/>
-                  <wp:docPr id="10" name="Picture 10"/>
+                  <wp:docPr id="34" name="Picture 34"/>
                   <wp:cNvGraphicFramePr>
                     <a:graphicFrameLocks xmlns:a="http://schemas.openxmlformats.org/drawingml/2006/main" noChangeAspect="1"/>
                   </wp:cNvGraphicFramePr>
@@ -1485,7 +1485,7 @@
                         <pic:spPr>
                           <a:xfrm>
                             <a:off x="0" y="0"/>
-                            <a:ext cx="685800" cy="514350"/>
+                            <a:ext cx="466725" cy="350044"/>
                           </a:xfrm>
                           <a:prstGeom prst="rect">
                             <a:avLst/>
@@ -1987,10 +1987,10 @@
                 <w:szCs w:val="24"/>
               </w:rPr>
               <w:drawing>
-                <wp:inline distT="0" distB="0" distL="0" distR="0" wp14:anchorId="10290F2B" wp14:editId="123791E2">
-                  <wp:extent cx="685800" cy="514350"/>
+                <wp:inline distT="0" distB="0" distL="0" distR="0" wp14:anchorId="31D27D95" wp14:editId="73288881">
+                  <wp:extent cx="466725" cy="350043"/>
                   <wp:effectExtent l="0" t="0" r="0" b="0"/>
-                  <wp:docPr id="15" name="Picture 15"/>
+                  <wp:docPr id="36" name="Picture 36"/>
                   <wp:cNvGraphicFramePr>
                     <a:graphicFrameLocks xmlns:a="http://schemas.openxmlformats.org/drawingml/2006/main" noChangeAspect="1"/>
                   </wp:cNvGraphicFramePr>
@@ -1998,7 +1998,7 @@
                     <a:graphicData uri="http://schemas.openxmlformats.org/drawingml/2006/picture">
                       <pic:pic xmlns:pic="http://schemas.openxmlformats.org/drawingml/2006/picture">
                         <pic:nvPicPr>
-                          <pic:cNvPr id="0" name="piece_green-072.png"/>
+                          <pic:cNvPr id="0" name="piece_orange-072.png"/>
                           <pic:cNvPicPr/>
                         </pic:nvPicPr>
                         <pic:blipFill>
@@ -2016,7 +2016,7 @@
                         <pic:spPr>
                           <a:xfrm>
                             <a:off x="0" y="0"/>
-                            <a:ext cx="685800" cy="514350"/>
+                            <a:ext cx="466725" cy="350043"/>
                           </a:xfrm>
                           <a:prstGeom prst="rect">
                             <a:avLst/>
@@ -2069,10 +2069,10 @@
                 <w:szCs w:val="24"/>
               </w:rPr>
               <w:drawing>
-                <wp:inline distT="0" distB="0" distL="0" distR="0" wp14:anchorId="10290F2B" wp14:editId="123791E2">
-                  <wp:extent cx="685800" cy="514350"/>
+                <wp:inline distT="0" distB="0" distL="0" distR="0" wp14:anchorId="7509B2B9" wp14:editId="101A58C6">
+                  <wp:extent cx="466725" cy="350043"/>
                   <wp:effectExtent l="0" t="0" r="0" b="0"/>
-                  <wp:docPr id="18" name="Picture 18"/>
+                  <wp:docPr id="40" name="Picture 40"/>
                   <wp:cNvGraphicFramePr>
                     <a:graphicFrameLocks xmlns:a="http://schemas.openxmlformats.org/drawingml/2006/main" noChangeAspect="1"/>
                   </wp:cNvGraphicFramePr>
@@ -2080,7 +2080,7 @@
                     <a:graphicData uri="http://schemas.openxmlformats.org/drawingml/2006/picture">
                       <pic:pic xmlns:pic="http://schemas.openxmlformats.org/drawingml/2006/picture">
                         <pic:nvPicPr>
-                          <pic:cNvPr id="0" name="piece_green-072.png"/>
+                          <pic:cNvPr id="0" name="piece_orange-072.png"/>
                           <pic:cNvPicPr/>
                         </pic:nvPicPr>
                         <pic:blipFill>
@@ -2098,7 +2098,7 @@
                         <pic:spPr>
                           <a:xfrm>
                             <a:off x="0" y="0"/>
-                            <a:ext cx="685800" cy="514350"/>
+                            <a:ext cx="466725" cy="350043"/>
                           </a:xfrm>
                           <a:prstGeom prst="rect">
                             <a:avLst/>
@@ -2151,10 +2151,10 @@
                 <w:szCs w:val="24"/>
               </w:rPr>
               <w:drawing>
-                <wp:inline distT="0" distB="0" distL="0" distR="0" wp14:anchorId="10290F2B" wp14:editId="123791E2">
-                  <wp:extent cx="685800" cy="514350"/>
+                <wp:inline distT="0" distB="0" distL="0" distR="0" wp14:anchorId="5DCC5741" wp14:editId="033C42B7">
+                  <wp:extent cx="466725" cy="350043"/>
                   <wp:effectExtent l="0" t="0" r="0" b="0"/>
-                  <wp:docPr id="21" name="Picture 21"/>
+                  <wp:docPr id="44" name="Picture 44"/>
                   <wp:cNvGraphicFramePr>
                     <a:graphicFrameLocks xmlns:a="http://schemas.openxmlformats.org/drawingml/2006/main" noChangeAspect="1"/>
                   </wp:cNvGraphicFramePr>
@@ -2162,7 +2162,7 @@
                     <a:graphicData uri="http://schemas.openxmlformats.org/drawingml/2006/picture">
                       <pic:pic xmlns:pic="http://schemas.openxmlformats.org/drawingml/2006/picture">
                         <pic:nvPicPr>
-                          <pic:cNvPr id="0" name="piece_green-072.png"/>
+                          <pic:cNvPr id="0" name="piece_orange-072.png"/>
                           <pic:cNvPicPr/>
                         </pic:nvPicPr>
                         <pic:blipFill>
@@ -2180,7 +2180,7 @@
                         <pic:spPr>
                           <a:xfrm>
                             <a:off x="0" y="0"/>
-                            <a:ext cx="685800" cy="514350"/>
+                            <a:ext cx="466725" cy="350043"/>
                           </a:xfrm>
                           <a:prstGeom prst="rect">
                             <a:avLst/>
@@ -2233,10 +2233,10 @@
                 <w:szCs w:val="24"/>
               </w:rPr>
               <w:drawing>
-                <wp:inline distT="0" distB="0" distL="0" distR="0" wp14:anchorId="10290F2B" wp14:editId="123791E2">
-                  <wp:extent cx="685800" cy="514350"/>
+                <wp:inline distT="0" distB="0" distL="0" distR="0" wp14:anchorId="39D821C0" wp14:editId="3393903B">
+                  <wp:extent cx="466725" cy="350043"/>
                   <wp:effectExtent l="0" t="0" r="0" b="0"/>
-                  <wp:docPr id="23" name="Picture 23"/>
+                  <wp:docPr id="46" name="Picture 46"/>
                   <wp:cNvGraphicFramePr>
                     <a:graphicFrameLocks xmlns:a="http://schemas.openxmlformats.org/drawingml/2006/main" noChangeAspect="1"/>
                   </wp:cNvGraphicFramePr>
@@ -2244,7 +2244,7 @@
                     <a:graphicData uri="http://schemas.openxmlformats.org/drawingml/2006/picture">
                       <pic:pic xmlns:pic="http://schemas.openxmlformats.org/drawingml/2006/picture">
                         <pic:nvPicPr>
-                          <pic:cNvPr id="0" name="piece_green-072.png"/>
+                          <pic:cNvPr id="0" name="piece_orange-072.png"/>
                           <pic:cNvPicPr/>
                         </pic:nvPicPr>
                         <pic:blipFill>
@@ -2262,7 +2262,7 @@
                         <pic:spPr>
                           <a:xfrm>
                             <a:off x="0" y="0"/>
-                            <a:ext cx="685800" cy="514350"/>
+                            <a:ext cx="466725" cy="350043"/>
                           </a:xfrm>
                           <a:prstGeom prst="rect">
                             <a:avLst/>
@@ -2357,10 +2357,10 @@
                 <w:szCs w:val="24"/>
               </w:rPr>
               <w:drawing>
-                <wp:inline distT="0" distB="0" distL="0" distR="0">
-                  <wp:extent cx="685800" cy="514350"/>
+                <wp:inline distT="0" distB="0" distL="0" distR="0" wp14:anchorId="5930114A" wp14:editId="24141DB9">
+                  <wp:extent cx="466725" cy="350043"/>
                   <wp:effectExtent l="0" t="0" r="0" b="0"/>
-                  <wp:docPr id="13" name="Picture 13"/>
+                  <wp:docPr id="37" name="Picture 37"/>
                   <wp:cNvGraphicFramePr>
                     <a:graphicFrameLocks xmlns:a="http://schemas.openxmlformats.org/drawingml/2006/main" noChangeAspect="1"/>
                   </wp:cNvGraphicFramePr>
@@ -2368,7 +2368,7 @@
                     <a:graphicData uri="http://schemas.openxmlformats.org/drawingml/2006/picture">
                       <pic:pic xmlns:pic="http://schemas.openxmlformats.org/drawingml/2006/picture">
                         <pic:nvPicPr>
-                          <pic:cNvPr id="0" name="piece_green-072.png"/>
+                          <pic:cNvPr id="0" name="piece_orange-072.png"/>
                           <pic:cNvPicPr/>
                         </pic:nvPicPr>
                         <pic:blipFill>
@@ -2386,7 +2386,7 @@
                         <pic:spPr>
                           <a:xfrm>
                             <a:off x="0" y="0"/>
-                            <a:ext cx="685800" cy="514350"/>
+                            <a:ext cx="466725" cy="350043"/>
                           </a:xfrm>
                           <a:prstGeom prst="rect">
                             <a:avLst/>
@@ -2445,10 +2445,10 @@
                 <w:szCs w:val="24"/>
               </w:rPr>
               <w:drawing>
-                <wp:inline distT="0" distB="0" distL="0" distR="0" wp14:anchorId="10290F2B" wp14:editId="123791E2">
-                  <wp:extent cx="685800" cy="514350"/>
+                <wp:inline distT="0" distB="0" distL="0" distR="0" wp14:anchorId="32C513E1" wp14:editId="4D987821">
+                  <wp:extent cx="466725" cy="350043"/>
                   <wp:effectExtent l="0" t="0" r="0" b="0"/>
-                  <wp:docPr id="16" name="Picture 16"/>
+                  <wp:docPr id="39" name="Picture 39"/>
                   <wp:cNvGraphicFramePr>
                     <a:graphicFrameLocks xmlns:a="http://schemas.openxmlformats.org/drawingml/2006/main" noChangeAspect="1"/>
                   </wp:cNvGraphicFramePr>
@@ -2456,7 +2456,7 @@
                     <a:graphicData uri="http://schemas.openxmlformats.org/drawingml/2006/picture">
                       <pic:pic xmlns:pic="http://schemas.openxmlformats.org/drawingml/2006/picture">
                         <pic:nvPicPr>
-                          <pic:cNvPr id="0" name="piece_green-072.png"/>
+                          <pic:cNvPr id="0" name="piece_orange-072.png"/>
                           <pic:cNvPicPr/>
                         </pic:nvPicPr>
                         <pic:blipFill>
@@ -2474,7 +2474,7 @@
                         <pic:spPr>
                           <a:xfrm>
                             <a:off x="0" y="0"/>
-                            <a:ext cx="685800" cy="514350"/>
+                            <a:ext cx="466725" cy="350043"/>
                           </a:xfrm>
                           <a:prstGeom prst="rect">
                             <a:avLst/>
@@ -2533,10 +2533,10 @@
                 <w:szCs w:val="24"/>
               </w:rPr>
               <w:drawing>
-                <wp:inline distT="0" distB="0" distL="0" distR="0" wp14:anchorId="10290F2B" wp14:editId="123791E2">
-                  <wp:extent cx="685800" cy="514350"/>
+                <wp:inline distT="0" distB="0" distL="0" distR="0" wp14:anchorId="6D455836" wp14:editId="185601BC">
+                  <wp:extent cx="466725" cy="350043"/>
                   <wp:effectExtent l="0" t="0" r="0" b="0"/>
-                  <wp:docPr id="19" name="Picture 19"/>
+                  <wp:docPr id="42" name="Picture 42"/>
                   <wp:cNvGraphicFramePr>
                     <a:graphicFrameLocks xmlns:a="http://schemas.openxmlformats.org/drawingml/2006/main" noChangeAspect="1"/>
                   </wp:cNvGraphicFramePr>
@@ -2544,7 +2544,7 @@
                     <a:graphicData uri="http://schemas.openxmlformats.org/drawingml/2006/picture">
                       <pic:pic xmlns:pic="http://schemas.openxmlformats.org/drawingml/2006/picture">
                         <pic:nvPicPr>
-                          <pic:cNvPr id="0" name="piece_green-072.png"/>
+                          <pic:cNvPr id="0" name="piece_orange-072.png"/>
                           <pic:cNvPicPr/>
                         </pic:nvPicPr>
                         <pic:blipFill>
@@ -2562,7 +2562,7 @@
                         <pic:spPr>
                           <a:xfrm>
                             <a:off x="0" y="0"/>
-                            <a:ext cx="685800" cy="514350"/>
+                            <a:ext cx="466725" cy="350043"/>
                           </a:xfrm>
                           <a:prstGeom prst="rect">
                             <a:avLst/>
@@ -2621,10 +2621,10 @@
                 <w:szCs w:val="24"/>
               </w:rPr>
               <w:drawing>
-                <wp:inline distT="0" distB="0" distL="0" distR="0" wp14:anchorId="10290F2B" wp14:editId="123791E2">
-                  <wp:extent cx="685800" cy="514350"/>
+                <wp:inline distT="0" distB="0" distL="0" distR="0" wp14:anchorId="368D555A" wp14:editId="67101F2E">
+                  <wp:extent cx="466725" cy="350043"/>
                   <wp:effectExtent l="0" t="0" r="0" b="0"/>
-                  <wp:docPr id="22" name="Picture 22"/>
+                  <wp:docPr id="45" name="Picture 45"/>
                   <wp:cNvGraphicFramePr>
                     <a:graphicFrameLocks xmlns:a="http://schemas.openxmlformats.org/drawingml/2006/main" noChangeAspect="1"/>
                   </wp:cNvGraphicFramePr>
@@ -2632,7 +2632,7 @@
                     <a:graphicData uri="http://schemas.openxmlformats.org/drawingml/2006/picture">
                       <pic:pic xmlns:pic="http://schemas.openxmlformats.org/drawingml/2006/picture">
                         <pic:nvPicPr>
-                          <pic:cNvPr id="0" name="piece_green-072.png"/>
+                          <pic:cNvPr id="0" name="piece_orange-072.png"/>
                           <pic:cNvPicPr/>
                         </pic:nvPicPr>
                         <pic:blipFill>
@@ -2650,7 +2650,7 @@
                         <pic:spPr>
                           <a:xfrm>
                             <a:off x="0" y="0"/>
-                            <a:ext cx="685800" cy="514350"/>
+                            <a:ext cx="466725" cy="350043"/>
                           </a:xfrm>
                           <a:prstGeom prst="rect">
                             <a:avLst/>
@@ -2785,10 +2785,10 @@
                 <w:szCs w:val="24"/>
               </w:rPr>
               <w:drawing>
-                <wp:inline distT="0" distB="0" distL="0" distR="0" wp14:anchorId="10290F2B" wp14:editId="123791E2">
-                  <wp:extent cx="685800" cy="514350"/>
+                <wp:inline distT="0" distB="0" distL="0" distR="0" wp14:anchorId="2180905A" wp14:editId="5C2E9393">
+                  <wp:extent cx="466725" cy="350043"/>
                   <wp:effectExtent l="0" t="0" r="0" b="0"/>
-                  <wp:docPr id="14" name="Picture 14"/>
+                  <wp:docPr id="38" name="Picture 38"/>
                   <wp:cNvGraphicFramePr>
                     <a:graphicFrameLocks xmlns:a="http://schemas.openxmlformats.org/drawingml/2006/main" noChangeAspect="1"/>
                   </wp:cNvGraphicFramePr>
@@ -2796,7 +2796,7 @@
                     <a:graphicData uri="http://schemas.openxmlformats.org/drawingml/2006/picture">
                       <pic:pic xmlns:pic="http://schemas.openxmlformats.org/drawingml/2006/picture">
                         <pic:nvPicPr>
-                          <pic:cNvPr id="0" name="piece_green-072.png"/>
+                          <pic:cNvPr id="0" name="piece_orange-072.png"/>
                           <pic:cNvPicPr/>
                         </pic:nvPicPr>
                         <pic:blipFill>
@@ -2814,7 +2814,7 @@
                         <pic:spPr>
                           <a:xfrm>
                             <a:off x="0" y="0"/>
-                            <a:ext cx="685800" cy="514350"/>
+                            <a:ext cx="466725" cy="350043"/>
                           </a:xfrm>
                           <a:prstGeom prst="rect">
                             <a:avLst/>
@@ -2873,10 +2873,10 @@
                 <w:szCs w:val="24"/>
               </w:rPr>
               <w:drawing>
-                <wp:inline distT="0" distB="0" distL="0" distR="0" wp14:anchorId="10290F2B" wp14:editId="123791E2">
-                  <wp:extent cx="685800" cy="514350"/>
+                <wp:inline distT="0" distB="0" distL="0" distR="0" wp14:anchorId="01E0682A" wp14:editId="1908CD1B">
+                  <wp:extent cx="466725" cy="350043"/>
                   <wp:effectExtent l="0" t="0" r="0" b="0"/>
-                  <wp:docPr id="17" name="Picture 17"/>
+                  <wp:docPr id="41" name="Picture 41"/>
                   <wp:cNvGraphicFramePr>
                     <a:graphicFrameLocks xmlns:a="http://schemas.openxmlformats.org/drawingml/2006/main" noChangeAspect="1"/>
                   </wp:cNvGraphicFramePr>
@@ -2884,7 +2884,7 @@
                     <a:graphicData uri="http://schemas.openxmlformats.org/drawingml/2006/picture">
                       <pic:pic xmlns:pic="http://schemas.openxmlformats.org/drawingml/2006/picture">
                         <pic:nvPicPr>
-                          <pic:cNvPr id="0" name="piece_green-072.png"/>
+                          <pic:cNvPr id="0" name="piece_orange-072.png"/>
                           <pic:cNvPicPr/>
                         </pic:nvPicPr>
                         <pic:blipFill>
@@ -2902,7 +2902,7 @@
                         <pic:spPr>
                           <a:xfrm>
                             <a:off x="0" y="0"/>
-                            <a:ext cx="685800" cy="514350"/>
+                            <a:ext cx="466725" cy="350043"/>
                           </a:xfrm>
                           <a:prstGeom prst="rect">
                             <a:avLst/>
@@ -2961,10 +2961,10 @@
                 <w:szCs w:val="24"/>
               </w:rPr>
               <w:drawing>
-                <wp:inline distT="0" distB="0" distL="0" distR="0" wp14:anchorId="10290F2B" wp14:editId="123791E2">
-                  <wp:extent cx="685800" cy="514350"/>
+                <wp:inline distT="0" distB="0" distL="0" distR="0" wp14:anchorId="01B140FC" wp14:editId="0816A232">
+                  <wp:extent cx="466725" cy="350043"/>
                   <wp:effectExtent l="0" t="0" r="0" b="0"/>
-                  <wp:docPr id="20" name="Picture 20"/>
+                  <wp:docPr id="43" name="Picture 43"/>
                   <wp:cNvGraphicFramePr>
                     <a:graphicFrameLocks xmlns:a="http://schemas.openxmlformats.org/drawingml/2006/main" noChangeAspect="1"/>
                   </wp:cNvGraphicFramePr>
@@ -2972,7 +2972,7 @@
                     <a:graphicData uri="http://schemas.openxmlformats.org/drawingml/2006/picture">
                       <pic:pic xmlns:pic="http://schemas.openxmlformats.org/drawingml/2006/picture">
                         <pic:nvPicPr>
-                          <pic:cNvPr id="0" name="piece_green-072.png"/>
+                          <pic:cNvPr id="0" name="piece_orange-072.png"/>
                           <pic:cNvPicPr/>
                         </pic:nvPicPr>
                         <pic:blipFill>
@@ -2990,7 +2990,7 @@
                         <pic:spPr>
                           <a:xfrm>
                             <a:off x="0" y="0"/>
-                            <a:ext cx="685800" cy="514350"/>
+                            <a:ext cx="466725" cy="350043"/>
                           </a:xfrm>
                           <a:prstGeom prst="rect">
                             <a:avLst/>
@@ -3049,10 +3049,10 @@
                 <w:szCs w:val="24"/>
               </w:rPr>
               <w:drawing>
-                <wp:inline distT="0" distB="0" distL="0" distR="0" wp14:anchorId="10290F2B" wp14:editId="123791E2">
-                  <wp:extent cx="685800" cy="514350"/>
+                <wp:inline distT="0" distB="0" distL="0" distR="0" wp14:anchorId="675916CE" wp14:editId="5FCCC7F9">
+                  <wp:extent cx="466725" cy="350043"/>
                   <wp:effectExtent l="0" t="0" r="0" b="0"/>
-                  <wp:docPr id="24" name="Picture 24"/>
+                  <wp:docPr id="47" name="Picture 47"/>
                   <wp:cNvGraphicFramePr>
                     <a:graphicFrameLocks xmlns:a="http://schemas.openxmlformats.org/drawingml/2006/main" noChangeAspect="1"/>
                   </wp:cNvGraphicFramePr>
@@ -3060,7 +3060,7 @@
                     <a:graphicData uri="http://schemas.openxmlformats.org/drawingml/2006/picture">
                       <pic:pic xmlns:pic="http://schemas.openxmlformats.org/drawingml/2006/picture">
                         <pic:nvPicPr>
-                          <pic:cNvPr id="0" name="piece_green-072.png"/>
+                          <pic:cNvPr id="0" name="piece_orange-072.png"/>
                           <pic:cNvPicPr/>
                         </pic:nvPicPr>
                         <pic:blipFill>
@@ -3078,7 +3078,7 @@
                         <pic:spPr>
                           <a:xfrm>
                             <a:off x="0" y="0"/>
-                            <a:ext cx="685800" cy="514350"/>
+                            <a:ext cx="466725" cy="350043"/>
                           </a:xfrm>
                           <a:prstGeom prst="rect">
                             <a:avLst/>
@@ -3423,6 +3423,8 @@
           <w:szCs w:val="24"/>
         </w:rPr>
       </w:pPr>
+      <w:bookmarkStart w:id="0" w:name="_GoBack"/>
+      <w:bookmarkEnd w:id="0"/>
     </w:p>
     <w:p>
       <w:pPr>
@@ -3434,8 +3436,6 @@
           <w:szCs w:val="24"/>
         </w:rPr>
       </w:pPr>
-      <w:bookmarkStart w:id="0" w:name="_GoBack"/>
-      <w:bookmarkEnd w:id="0"/>
     </w:p>
     <w:sectPr>
       <w:pgSz w:w="12240" w:h="15840"/>
@@ -4049,6 +4049,7 @@
     <w:rsid w:val="000116B1"/>
     <w:rsid w:val="00074694"/>
     <w:rsid w:val="00186007"/>
+    <w:rsid w:val="00720FB8"/>
     <w:rsid w:val="0082571C"/>
     <w:rsid w:val="00E36597"/>
   </w:rsids>

</xml_diff>